<commit_message>
Versiones modelo de dominio
</commit_message>
<xml_diff>
--- a/Doc1/CambiosModeloDominio.docx
+++ b/Doc1/CambiosModeloDominio.docx
@@ -451,8 +451,9 @@
             <w:r>
               <w:t xml:space="preserve"> UML</w:t>
             </w:r>
-            <w:bookmarkStart w:id="2" w:name="_GoBack"/>
-            <w:bookmarkEnd w:id="2"/>
+            <w:r>
+              <w:t>.</w:t>
+            </w:r>
           </w:p>
         </w:tc>
         <w:tc>
@@ -525,39 +526,95 @@
           </w:tcPr>
           <w:p>
             <w:r>
+              <w:rPr>
+                <w:sz w:val="20"/>
+              </w:rPr>
+              <w:t>05/06/2020</w:t>
+            </w:r>
+          </w:p>
+        </w:tc>
+        <w:tc>
+          <w:tcPr>
+            <w:tcW w:w="1155" w:type="dxa"/>
+            <w:tcBorders>
+              <w:top w:val="single" w:sz="8" w:space="0" w:color="000000"/>
+              <w:left w:val="single" w:sz="8" w:space="0" w:color="000000"/>
+              <w:bottom w:val="single" w:sz="8" w:space="0" w:color="000000"/>
+              <w:right w:val="single" w:sz="8" w:space="0" w:color="000000"/>
+            </w:tcBorders>
+            <w:shd w:val="clear" w:color="auto" w:fill="auto"/>
+          </w:tcPr>
+          <w:p>
+            <w:r>
+              <w:rPr>
+                <w:sz w:val="20"/>
+              </w:rPr>
+              <w:t xml:space="preserve">   </w:t>
+            </w:r>
+            <w:r>
+              <w:rPr>
+                <w:sz w:val="20"/>
+              </w:rPr>
+              <w:t xml:space="preserve"> &lt;2.0</w:t>
+            </w:r>
+            <w:r>
+              <w:rPr>
+                <w:sz w:val="20"/>
+              </w:rPr>
+              <w:t>&gt;</w:t>
+            </w:r>
+          </w:p>
+        </w:tc>
+        <w:tc>
+          <w:tcPr>
+            <w:tcW w:w="4560" w:type="dxa"/>
+            <w:tcBorders>
+              <w:top w:val="single" w:sz="8" w:space="0" w:color="000000"/>
+              <w:left w:val="single" w:sz="8" w:space="0" w:color="000000"/>
+              <w:bottom w:val="single" w:sz="8" w:space="0" w:color="000000"/>
+              <w:right w:val="single" w:sz="8" w:space="0" w:color="000000"/>
+            </w:tcBorders>
+            <w:shd w:val="clear" w:color="auto" w:fill="auto"/>
+          </w:tcPr>
+          <w:p>
+            <w:r>
+              <w:t xml:space="preserve">Se </w:t>
+            </w:r>
+            <w:proofErr w:type="spellStart"/>
+            <w:r>
+              <w:t>hizo</w:t>
+            </w:r>
+            <w:proofErr w:type="spellEnd"/>
+            <w:r>
               <w:t xml:space="preserve"> </w:t>
             </w:r>
-          </w:p>
-        </w:tc>
-        <w:tc>
-          <w:tcPr>
-            <w:tcW w:w="1155" w:type="dxa"/>
-            <w:tcBorders>
-              <w:top w:val="single" w:sz="8" w:space="0" w:color="000000"/>
-              <w:left w:val="single" w:sz="8" w:space="0" w:color="000000"/>
-              <w:bottom w:val="single" w:sz="8" w:space="0" w:color="000000"/>
-              <w:right w:val="single" w:sz="8" w:space="0" w:color="000000"/>
-            </w:tcBorders>
-            <w:shd w:val="clear" w:color="auto" w:fill="auto"/>
-          </w:tcPr>
-          <w:p>
-            <w:r>
-              <w:t xml:space="preserve">   </w:t>
-            </w:r>
-          </w:p>
-        </w:tc>
-        <w:tc>
-          <w:tcPr>
-            <w:tcW w:w="4560" w:type="dxa"/>
-            <w:tcBorders>
-              <w:top w:val="single" w:sz="8" w:space="0" w:color="000000"/>
-              <w:left w:val="single" w:sz="8" w:space="0" w:color="000000"/>
-              <w:bottom w:val="single" w:sz="8" w:space="0" w:color="000000"/>
-              <w:right w:val="single" w:sz="8" w:space="0" w:color="000000"/>
-            </w:tcBorders>
-            <w:shd w:val="clear" w:color="auto" w:fill="auto"/>
-          </w:tcPr>
-          <w:p/>
+            <w:proofErr w:type="spellStart"/>
+            <w:r>
+              <w:t>cambios</w:t>
+            </w:r>
+            <w:proofErr w:type="spellEnd"/>
+            <w:r>
+              <w:t xml:space="preserve"> a las </w:t>
+            </w:r>
+            <w:proofErr w:type="spellStart"/>
+            <w:r>
+              <w:t>tarjetas</w:t>
+            </w:r>
+            <w:proofErr w:type="spellEnd"/>
+            <w:r>
+              <w:t xml:space="preserve"> CRC y al </w:t>
+            </w:r>
+            <w:proofErr w:type="spellStart"/>
+            <w:r>
+              <w:t>diagrama</w:t>
+            </w:r>
+            <w:proofErr w:type="spellEnd"/>
+            <w:r>
+              <w:t xml:space="preserve"> UML.</w:t>
+            </w:r>
+            <w:bookmarkStart w:id="2" w:name="_GoBack"/>
+            <w:bookmarkEnd w:id="2"/>
+          </w:p>
         </w:tc>
         <w:tc>
           <w:tcPr>
@@ -570,7 +627,36 @@
             </w:tcBorders>
             <w:shd w:val="clear" w:color="auto" w:fill="auto"/>
           </w:tcPr>
-          <w:p/>
+          <w:p>
+            <w:proofErr w:type="spellStart"/>
+            <w:r>
+              <w:rPr>
+                <w:sz w:val="20"/>
+              </w:rPr>
+              <w:t>Medero</w:t>
+            </w:r>
+            <w:proofErr w:type="spellEnd"/>
+            <w:r>
+              <w:rPr>
+                <w:sz w:val="20"/>
+              </w:rPr>
+              <w:t xml:space="preserve"> </w:t>
+            </w:r>
+            <w:proofErr w:type="spellStart"/>
+            <w:r>
+              <w:rPr>
+                <w:sz w:val="20"/>
+              </w:rPr>
+              <w:t>Luján</w:t>
+            </w:r>
+            <w:proofErr w:type="spellEnd"/>
+            <w:r>
+              <w:rPr>
+                <w:sz w:val="20"/>
+              </w:rPr>
+              <w:t xml:space="preserve"> Alejandro</w:t>
+            </w:r>
+          </w:p>
         </w:tc>
       </w:tr>
       <w:tr>

</xml_diff>